<commit_message>
Ex 1 et 2
</commit_message>
<xml_diff>
--- a/Ex1 Méthodes de classes vs instance/Ex1_Methodes de classes VS Methodes d'instances.docx
+++ b/Ex1 Méthodes de classes vs instance/Ex1_Methodes de classes VS Methodes d'instances.docx
@@ -77,7 +77,19 @@
           <w:lang w:val="fr-FR" w:eastAsia="fr-CA"/>
           <w14:ligatures w14:val="none"/>
         </w:rPr>
-        <w:t xml:space="preserve"> de classe, d’instance ou statique?</w:t>
+        <w:t xml:space="preserve"> de classe, d’instance ou </w:t>
+      </w:r>
+      <w:r>
+        <w:rPr>
+          <w:rFonts w:ascii="Arial" w:eastAsia="Times New Roman" w:hAnsi="Arial" w:cs="Arial"/>
+          <w:color w:val="1F1F1F"/>
+          <w:kern w:val="0"/>
+          <w:sz w:val="24"/>
+          <w:szCs w:val="24"/>
+          <w:lang w:val="fr-FR" w:eastAsia="fr-CA"/>
+          <w14:ligatures w14:val="none"/>
+        </w:rPr>
+        <w:t>statique ?</w:t>
       </w:r>
     </w:p>
     <w:tbl>
@@ -141,6 +153,15 @@
           <w:p>
             <w:pPr>
               <w:spacing w:line="360" w:lineRule="auto"/>
+              <w:rPr>
+                <w:rFonts w:ascii="Arial" w:eastAsia="Times New Roman" w:hAnsi="Arial" w:cs="Arial"/>
+                <w:color w:val="1F1F1F"/>
+                <w:kern w:val="0"/>
+                <w:sz w:val="24"/>
+                <w:szCs w:val="24"/>
+                <w:lang w:val="fr-FR" w:eastAsia="fr-CA"/>
+                <w14:ligatures w14:val="none"/>
+              </w:rPr>
             </w:pPr>
             <w:r>
               <w:rPr>
@@ -175,7 +196,28 @@
           <w:p>
             <w:pPr>
               <w:spacing w:line="360" w:lineRule="auto"/>
+              <w:rPr>
+                <w:rFonts w:ascii="Arial" w:eastAsia="Times New Roman" w:hAnsi="Arial" w:cs="Arial"/>
+                <w:color w:val="1F1F1F"/>
+                <w:kern w:val="0"/>
+                <w:sz w:val="24"/>
+                <w:szCs w:val="24"/>
+                <w:lang w:val="fr-FR" w:eastAsia="fr-CA"/>
+                <w14:ligatures w14:val="none"/>
+              </w:rPr>
             </w:pPr>
+            <w:r>
+              <w:rPr>
+                <w:rFonts w:ascii="Arial" w:eastAsia="Times New Roman" w:hAnsi="Arial" w:cs="Arial"/>
+                <w:color w:val="1F1F1F"/>
+                <w:kern w:val="0"/>
+                <w:sz w:val="24"/>
+                <w:szCs w:val="24"/>
+                <w:lang w:val="fr-FR" w:eastAsia="fr-CA"/>
+                <w14:ligatures w14:val="none"/>
+              </w:rPr>
+              <w:t>Instance</w:t>
+            </w:r>
           </w:p>
         </w:tc>
       </w:tr>
@@ -187,6 +229,15 @@
           <w:p>
             <w:pPr>
               <w:spacing w:line="360" w:lineRule="auto"/>
+              <w:rPr>
+                <w:rFonts w:ascii="Arial" w:eastAsia="Times New Roman" w:hAnsi="Arial" w:cs="Arial"/>
+                <w:color w:val="1F1F1F"/>
+                <w:kern w:val="0"/>
+                <w:sz w:val="24"/>
+                <w:szCs w:val="24"/>
+                <w:lang w:val="fr-FR" w:eastAsia="fr-CA"/>
+                <w14:ligatures w14:val="none"/>
+              </w:rPr>
             </w:pPr>
             <w:r>
               <w:rPr>
@@ -233,7 +284,28 @@
           <w:p>
             <w:pPr>
               <w:spacing w:line="360" w:lineRule="auto"/>
+              <w:rPr>
+                <w:rFonts w:ascii="Arial" w:eastAsia="Times New Roman" w:hAnsi="Arial" w:cs="Arial"/>
+                <w:color w:val="1F1F1F"/>
+                <w:kern w:val="0"/>
+                <w:sz w:val="24"/>
+                <w:szCs w:val="24"/>
+                <w:lang w:val="fr-FR" w:eastAsia="fr-CA"/>
+                <w14:ligatures w14:val="none"/>
+              </w:rPr>
             </w:pPr>
+            <w:r>
+              <w:rPr>
+                <w:rFonts w:ascii="Arial" w:eastAsia="Times New Roman" w:hAnsi="Arial" w:cs="Arial"/>
+                <w:color w:val="1F1F1F"/>
+                <w:kern w:val="0"/>
+                <w:sz w:val="24"/>
+                <w:szCs w:val="24"/>
+                <w:lang w:val="fr-FR" w:eastAsia="fr-CA"/>
+                <w14:ligatures w14:val="none"/>
+              </w:rPr>
+              <w:t>Classe</w:t>
+            </w:r>
           </w:p>
         </w:tc>
       </w:tr>
@@ -245,6 +317,15 @@
           <w:p>
             <w:pPr>
               <w:spacing w:line="360" w:lineRule="auto"/>
+              <w:rPr>
+                <w:rFonts w:ascii="Arial" w:eastAsia="Times New Roman" w:hAnsi="Arial" w:cs="Arial"/>
+                <w:color w:val="1F1F1F"/>
+                <w:kern w:val="0"/>
+                <w:sz w:val="24"/>
+                <w:szCs w:val="24"/>
+                <w:lang w:val="fr-FR" w:eastAsia="fr-CA"/>
+                <w14:ligatures w14:val="none"/>
+              </w:rPr>
             </w:pPr>
             <w:r>
               <w:rPr>
@@ -277,6 +358,18 @@
                 <w14:ligatures w14:val="none"/>
               </w:rPr>
             </w:pPr>
+            <w:r>
+              <w:rPr>
+                <w:rFonts w:ascii="Arial" w:eastAsia="Times New Roman" w:hAnsi="Arial" w:cs="Arial"/>
+                <w:color w:val="1F1F1F"/>
+                <w:kern w:val="0"/>
+                <w:sz w:val="24"/>
+                <w:szCs w:val="24"/>
+                <w:lang w:val="fr-FR" w:eastAsia="fr-CA"/>
+                <w14:ligatures w14:val="none"/>
+              </w:rPr>
+              <w:t>Statique</w:t>
+            </w:r>
           </w:p>
         </w:tc>
       </w:tr>
@@ -994,7 +1087,31 @@
           <w:lang w:val="fr-FR" w:eastAsia="fr-CA"/>
           <w14:ligatures w14:val="none"/>
         </w:rPr>
-        <w:t xml:space="preserve"> va imprimer un message comme quoi « Épargner 50$ par mois vous donnera un montant de plus de 20 000$ dans 20 ans! », quel type de méthode allez-vous faire?_____________________</w:t>
+        <w:t xml:space="preserve"> va imprimer un message comme quoi « Épargner 50$ par mois vous donnera un montant de plus de 20 000$ dans 20 ans! », quel type de méthode allez-vous faire?</w:t>
+      </w:r>
+      <w:r>
+        <w:rPr>
+          <w:rFonts w:ascii="Arial" w:eastAsia="Times New Roman" w:hAnsi="Arial" w:cs="Arial"/>
+          <w:color w:val="1F1F1F"/>
+          <w:kern w:val="0"/>
+          <w:sz w:val="24"/>
+          <w:szCs w:val="24"/>
+          <w:lang w:val="fr-FR" w:eastAsia="fr-CA"/>
+          <w14:ligatures w14:val="none"/>
+        </w:rPr>
+        <w:t xml:space="preserve"> </w:t>
+      </w:r>
+      <w:r>
+        <w:rPr>
+          <w:rFonts w:ascii="Arial" w:eastAsia="Times New Roman" w:hAnsi="Arial" w:cs="Arial"/>
+          <w:color w:val="1F1F1F"/>
+          <w:kern w:val="0"/>
+          <w:sz w:val="24"/>
+          <w:szCs w:val="24"/>
+          <w:lang w:val="fr-FR" w:eastAsia="fr-CA"/>
+          <w14:ligatures w14:val="none"/>
+        </w:rPr>
+        <w:t>instance</w:t>
       </w:r>
     </w:p>
     <w:p>
@@ -1283,7 +1400,6 @@
           <w:rFonts w:eastAsia="Times New Roman"/>
           <w:lang w:val="fr-FR" w:eastAsia="fr-CA"/>
         </w:rPr>
-        <w:lastRenderedPageBreak/>
         <w:t>Réponse :</w:t>
       </w:r>
     </w:p>
@@ -2893,7 +3009,6 @@
           <w:sz w:val="30"/>
           <w:szCs w:val="30"/>
         </w:rPr>
-        <w:lastRenderedPageBreak/>
         <w:t xml:space="preserve">Dans cet </w:t>
       </w:r>
       <w:r>
@@ -2954,7 +3069,16 @@
           <w:sz w:val="30"/>
           <w:szCs w:val="30"/>
         </w:rPr>
-        <w:t xml:space="preserve"> sont des méthodes d'instance car elles fonctionnent sur une instance de compte bancaire spécifique. Ils ont accès et peuvent modifier l'équilibre des attributs spécifiques à l'instance.</w:t>
+        <w:t xml:space="preserve"> sont des méthodes d'instance car elles fonctionnent sur une instance de </w:t>
+      </w:r>
+      <w:r>
+        <w:rPr>
+          <w:rFonts w:ascii="Segoe UI" w:hAnsi="Segoe UI" w:cs="Segoe UI"/>
+          <w:sz w:val="30"/>
+          <w:szCs w:val="30"/>
+        </w:rPr>
+        <w:lastRenderedPageBreak/>
+        <w:t>compte bancaire spécifique. Ils ont accès et peuvent modifier l'équilibre des attributs spécifiques à l'instance.</w:t>
       </w:r>
     </w:p>
     <w:p>

</xml_diff>